<commit_message>
Updated log for day 4
</commit_message>
<xml_diff>
--- a/Log.docx
+++ b/Log.docx
@@ -29,15 +29,7 @@
         <w:t xml:space="preserve">We have discussed the various problems we have encountered throughout our time at the school. (See Ideas.txt </w:t>
       </w:r>
       <w:r>
-        <w:t>[</w:t>
-      </w:r>
-      <w:proofErr w:type="spellStart"/>
-      <w:r>
-        <w:t>github</w:t>
-      </w:r>
-      <w:proofErr w:type="spellEnd"/>
-      <w:r>
-        <w:t xml:space="preserve">] </w:t>
+        <w:t xml:space="preserve">[github] </w:t>
       </w:r>
       <w:r>
         <w:t>file for list of all problems we found).</w:t>
@@ -524,15 +516,7 @@
     </w:p>
     <w:p>
       <w:r>
-        <w:t xml:space="preserve">Limit hours reservations can be made, </w:t>
-      </w:r>
-      <w:proofErr w:type="spellStart"/>
-      <w:r>
-        <w:t>eg</w:t>
-      </w:r>
-      <w:proofErr w:type="spellEnd"/>
-      <w:r>
-        <w:t xml:space="preserve"> max 2 hours a day per person.</w:t>
+        <w:t>Limit hours reservations can be made, eg max 2 hours a day per person.</w:t>
       </w:r>
     </w:p>
     <w:p>
@@ -553,11 +537,45 @@
     <w:p>
       <w:r>
         <w:t>Remove project rooms.</w:t>
+      </w:r>
+    </w:p>
+    <w:p/>
+    <w:p>
+      <w:pPr>
+        <w:pStyle w:val="Heading1"/>
+      </w:pPr>
+      <w:r>
+        <w:lastRenderedPageBreak/>
+        <w:t>Day 4 – Presentation</w:t>
+      </w:r>
+    </w:p>
+    <w:p>
+      <w:r>
+        <w:t xml:space="preserve">After a furious discussion on our various solutions, we </w:t>
+      </w:r>
+      <w:r>
+        <w:t>concluded</w:t>
+      </w:r>
+      <w:r>
+        <w:t xml:space="preserve"> </w:t>
+      </w:r>
+      <w:r>
+        <w:t xml:space="preserve">that killing </w:t>
+      </w:r>
+      <w:r>
+        <w:t xml:space="preserve">of </w:t>
+      </w:r>
+      <w:r>
+        <w:t>the human race was the worst solution (though has many other pros), and that making the app would be a much better idea.</w:t>
+      </w:r>
+    </w:p>
+    <w:p>
+      <w:r>
+        <w:t>Today, we worked on the presentation for day 5.</w:t>
       </w:r>
       <w:bookmarkStart w:id="0" w:name="_GoBack"/>
       <w:bookmarkEnd w:id="0"/>
     </w:p>
-    <w:p/>
     <w:p/>
     <w:p/>
     <w:p/>

</xml_diff>